<commit_message>
添加《人月神话》至 software engineer papers
</commit_message>
<xml_diff>
--- a/machine leaning/公开课笔记.docx
+++ b/machine leaning/公开课笔记.docx
@@ -190,84 +190,369 @@
           <w:lang w:val="en-US" w:eastAsia="zh-CN"/>
         </w:rPr>
         <w:tab/>
+      </w:r>
+      <w:r>
+        <w:rPr>
+          <w:rFonts w:hint="eastAsia" w:ascii="宋体" w:hAnsi="宋体" w:eastAsia="宋体" w:cs="宋体"/>
+          <w:lang w:val="en-US" w:eastAsia="zh-CN"/>
+        </w:rPr>
+        <w:tab/>
+      </w:r>
+      <w:r>
+        <w:rPr>
+          <w:rFonts w:hint="eastAsia" w:ascii="宋体" w:hAnsi="宋体" w:eastAsia="宋体" w:cs="宋体"/>
+          <w:lang w:val="en-US" w:eastAsia="zh-CN"/>
+        </w:rPr>
+        <w:t xml:space="preserve"> </w:t>
+      </w:r>
+      <w:r>
+        <w:rPr>
+          <w:rFonts w:hint="eastAsia"/>
+          <w:lang w:val="en-US" w:eastAsia="zh-CN"/>
+        </w:rPr>
+        <w:t>（2）Learning theory</w:t>
+      </w:r>
+    </w:p>
+    <w:p>
+      <w:pPr>
+        <w:ind w:left="420" w:leftChars="0" w:firstLine="420" w:firstLineChars="0"/>
+        <w:rPr>
+          <w:rFonts w:hint="eastAsia"/>
+          <w:lang w:val="en-US" w:eastAsia="zh-CN"/>
+        </w:rPr>
+      </w:pPr>
+      <w:r>
+        <w:rPr>
+          <w:rFonts w:hint="eastAsia"/>
+          <w:lang w:val="en-US" w:eastAsia="zh-CN"/>
+        </w:rPr>
+        <w:t xml:space="preserve"> （3）unsupervised learning 无监督学习（需要识别数据结构）</w:t>
+      </w:r>
+    </w:p>
+    <w:p>
+      <w:pPr>
+        <w:ind w:left="420" w:leftChars="0" w:firstLine="420" w:firstLineChars="0"/>
+        <w:rPr>
+          <w:rFonts w:hint="eastAsia"/>
+          <w:lang w:val="en-US" w:eastAsia="zh-CN"/>
+        </w:rPr>
+      </w:pPr>
+      <w:r>
+        <w:rPr>
+          <w:rFonts w:hint="eastAsia"/>
+          <w:lang w:val="en-US" w:eastAsia="zh-CN"/>
+        </w:rPr>
+        <w:t xml:space="preserve">    聚类算法识别声音 [ W, s, v ] = svd ( repmat( sum(x.*x, 1).*x ).*x</w:t>
+      </w:r>
+      <w:r>
+        <w:rPr>
+          <w:rFonts w:hint="default"/>
+          <w:lang w:val="en-US" w:eastAsia="zh-CN"/>
+        </w:rPr>
+        <w:t>’</w:t>
+      </w:r>
+      <w:r>
+        <w:rPr>
+          <w:rFonts w:hint="eastAsia"/>
+          <w:lang w:val="en-US" w:eastAsia="zh-CN"/>
+        </w:rPr>
+        <w:t xml:space="preserve"> ); </w:t>
+      </w:r>
+    </w:p>
+    <w:p>
+      <w:pPr>
+        <w:ind w:left="420" w:leftChars="0" w:firstLine="420" w:firstLineChars="0"/>
+        <w:rPr>
+          <w:rFonts w:hint="eastAsia"/>
+          <w:lang w:val="en-US" w:eastAsia="zh-CN"/>
+        </w:rPr>
+      </w:pPr>
+      <w:r>
+        <w:rPr>
+          <w:rFonts w:hint="eastAsia"/>
+          <w:lang w:val="en-US" w:eastAsia="zh-CN"/>
+        </w:rPr>
+        <w:t xml:space="preserve"> （4）Reinforcement learning 强化学习</w:t>
+      </w:r>
+    </w:p>
+    <w:p>
+      <w:pPr>
+        <w:rPr>
+          <w:rFonts w:hint="eastAsia"/>
+          <w:lang w:val="en-US" w:eastAsia="zh-CN"/>
+        </w:rPr>
+      </w:pPr>
+    </w:p>
+    <w:p>
+      <w:pPr>
+        <w:rPr>
+          <w:rFonts w:hint="eastAsia"/>
+          <w:lang w:val="en-US" w:eastAsia="zh-CN"/>
+        </w:rPr>
+      </w:pPr>
+      <w:r>
+        <w:rPr>
+          <w:rFonts w:hint="eastAsia"/>
+          <w:lang w:val="en-US" w:eastAsia="zh-CN"/>
+        </w:rPr>
+        <w:t>第二讲 监督学习应用 . 梯度下降</w:t>
+      </w:r>
+    </w:p>
+    <w:p>
+      <w:pPr>
+        <w:rPr>
+          <w:rFonts w:hint="eastAsia"/>
+          <w:lang w:val="en-US" w:eastAsia="zh-CN"/>
+        </w:rPr>
+      </w:pPr>
+      <w:r>
+        <w:rPr>
+          <w:rFonts w:hint="eastAsia"/>
+          <w:lang w:val="en-US" w:eastAsia="zh-CN"/>
+        </w:rPr>
+        <w:t>时间：2017/3/17</w:t>
+      </w:r>
+      <w:r>
+        <w:rPr>
+          <w:rFonts w:hint="eastAsia"/>
+          <w:lang w:val="en-US" w:eastAsia="zh-CN"/>
+        </w:rPr>
+        <w:tab/>
         <w:t/>
       </w:r>
       <w:r>
         <w:rPr>
-          <w:rFonts w:hint="eastAsia" w:ascii="宋体" w:hAnsi="宋体" w:eastAsia="宋体" w:cs="宋体"/>
+          <w:rFonts w:hint="eastAsia"/>
           <w:lang w:val="en-US" w:eastAsia="zh-CN"/>
         </w:rPr>
         <w:tab/>
-        <w:t xml:space="preserve"> </w:t>
-      </w:r>
-      <w:r>
-        <w:rPr>
-          <w:rFonts w:hint="eastAsia"/>
-          <w:lang w:val="en-US" w:eastAsia="zh-CN"/>
-        </w:rPr>
-        <w:t>（2）Learning theory</w:t>
-      </w:r>
-    </w:p>
-    <w:p>
-      <w:pPr>
-        <w:ind w:left="420" w:leftChars="0" w:firstLine="420" w:firstLineChars="0"/>
-        <w:rPr>
-          <w:rFonts w:hint="eastAsia"/>
-          <w:lang w:val="en-US" w:eastAsia="zh-CN"/>
-        </w:rPr>
-      </w:pPr>
-      <w:r>
-        <w:rPr>
-          <w:rFonts w:hint="eastAsia"/>
-          <w:lang w:val="en-US" w:eastAsia="zh-CN"/>
-        </w:rPr>
-        <w:t xml:space="preserve"> （3）unsupervised learning 无监督学习（需要识别数据结构）</w:t>
-      </w:r>
-    </w:p>
-    <w:p>
-      <w:pPr>
-        <w:ind w:left="420" w:leftChars="0" w:firstLine="420" w:firstLineChars="0"/>
-        <w:rPr>
-          <w:rFonts w:hint="eastAsia"/>
-          <w:lang w:val="en-US" w:eastAsia="zh-CN"/>
-        </w:rPr>
-      </w:pPr>
-      <w:r>
-        <w:rPr>
-          <w:rFonts w:hint="eastAsia"/>
-          <w:lang w:val="en-US" w:eastAsia="zh-CN"/>
-        </w:rPr>
-        <w:t xml:space="preserve">    聚类算法识别声音 [ W, s, v ] = svd ( repmat( sum(x.*x, 1).*x ).*x</w:t>
-      </w:r>
-      <w:r>
-        <w:rPr>
-          <w:rFonts w:hint="default"/>
-          <w:lang w:val="en-US" w:eastAsia="zh-CN"/>
-        </w:rPr>
-        <w:t>’</w:t>
-      </w:r>
-      <w:r>
-        <w:rPr>
-          <w:rFonts w:hint="eastAsia"/>
-          <w:lang w:val="en-US" w:eastAsia="zh-CN"/>
-        </w:rPr>
-        <w:t xml:space="preserve"> ); </w:t>
-      </w:r>
-    </w:p>
-    <w:p>
-      <w:pPr>
-        <w:ind w:left="420" w:leftChars="0" w:firstLine="420" w:firstLineChars="0"/>
-        <w:rPr>
-          <w:rFonts w:hint="eastAsia"/>
-          <w:lang w:val="en-US" w:eastAsia="zh-CN"/>
-        </w:rPr>
-      </w:pPr>
-      <w:r>
-        <w:rPr>
-          <w:rFonts w:hint="eastAsia"/>
-          <w:lang w:val="en-US" w:eastAsia="zh-CN"/>
-        </w:rPr>
-        <w:t xml:space="preserve"> （4）Reinforcement learning 强化学习</w:t>
+        <w:t>14:00</w:t>
+      </w:r>
+    </w:p>
+    <w:p>
+      <w:pPr>
+        <w:rPr>
+          <w:rFonts w:hint="eastAsia"/>
+          <w:lang w:val="en-US" w:eastAsia="zh-CN"/>
+        </w:rPr>
+      </w:pPr>
+    </w:p>
+    <w:p>
+      <w:pPr>
+        <w:rPr>
+          <w:rFonts w:hint="eastAsia"/>
+          <w:lang w:val="en-US" w:eastAsia="zh-CN"/>
+        </w:rPr>
+      </w:pPr>
+      <w:r>
+        <w:rPr>
+          <w:rFonts w:hint="eastAsia"/>
+          <w:lang w:val="en-US" w:eastAsia="zh-CN"/>
+        </w:rPr>
+        <w:t>内容：</w:t>
+      </w:r>
+    </w:p>
+    <w:p>
+      <w:pPr>
+        <w:rPr>
+          <w:rFonts w:hint="eastAsia"/>
+          <w:lang w:val="en-US" w:eastAsia="zh-CN"/>
+        </w:rPr>
+      </w:pPr>
+    </w:p>
+    <w:p>
+      <w:pPr>
+        <w:rPr>
+          <w:rFonts w:hint="eastAsia"/>
+          <w:lang w:val="en-US" w:eastAsia="zh-CN"/>
+        </w:rPr>
+      </w:pPr>
+      <w:r>
+        <w:rPr>
+          <w:rFonts w:hint="eastAsia"/>
+          <w:lang w:val="en-US" w:eastAsia="zh-CN"/>
+        </w:rPr>
+        <w:t>（1）linear regression 线性回归</w:t>
+      </w:r>
+    </w:p>
+    <w:p>
+      <w:pPr>
+        <w:rPr>
+          <w:rFonts w:hint="eastAsia"/>
+          <w:lang w:val="en-US" w:eastAsia="zh-CN"/>
+        </w:rPr>
+      </w:pPr>
+      <w:r>
+        <w:rPr>
+          <w:rFonts w:hint="eastAsia"/>
+          <w:lang w:val="en-US" w:eastAsia="zh-CN"/>
+        </w:rPr>
+        <w:t>（2）gradient descent梯度下降（Neural Network神经网络算法）</w:t>
+      </w:r>
+    </w:p>
+    <w:p>
+      <w:pPr>
+        <w:rPr>
+          <w:rFonts w:hint="eastAsia"/>
+          <w:lang w:val="en-US" w:eastAsia="zh-CN"/>
+        </w:rPr>
+      </w:pPr>
+      <w:r>
+        <w:rPr>
+          <w:rFonts w:hint="eastAsia"/>
+          <w:lang w:val="en-US" w:eastAsia="zh-CN"/>
+        </w:rPr>
+        <w:t>（3）normal equations 正规方程组</w:t>
+      </w:r>
+    </w:p>
+    <w:p>
+      <w:pPr>
+        <w:rPr>
+          <w:rFonts w:hint="eastAsia"/>
+          <w:lang w:val="en-US" w:eastAsia="zh-CN"/>
+        </w:rPr>
+      </w:pPr>
+    </w:p>
+    <w:p>
+      <w:pPr>
+        <w:rPr>
+          <w:rFonts w:hint="eastAsia"/>
+          <w:lang w:val="en-US" w:eastAsia="zh-CN"/>
+        </w:rPr>
+      </w:pPr>
+    </w:p>
+    <w:p>
+      <w:pPr>
+        <w:rPr>
+          <w:rFonts w:hint="eastAsia"/>
+          <w:lang w:val="en-US" w:eastAsia="zh-CN"/>
+        </w:rPr>
+      </w:pPr>
+      <w:r>
+        <w:rPr>
+          <w:rFonts w:hint="eastAsia"/>
+          <w:lang w:val="en-US" w:eastAsia="zh-CN"/>
+        </w:rPr>
+        <w:t>M：training examples</w:t>
+      </w:r>
+    </w:p>
+    <w:p>
+      <w:pPr>
+        <w:rPr>
+          <w:rFonts w:hint="eastAsia"/>
+          <w:lang w:val="en-US" w:eastAsia="zh-CN"/>
+        </w:rPr>
+      </w:pPr>
+      <w:r>
+        <w:rPr>
+          <w:rFonts w:hint="eastAsia"/>
+          <w:lang w:val="en-US" w:eastAsia="zh-CN"/>
+        </w:rPr>
+        <w:t>x：输入量（input ）</w:t>
+      </w:r>
+    </w:p>
+    <w:p>
+      <w:pPr>
+        <w:rPr>
+          <w:rFonts w:hint="eastAsia"/>
+          <w:lang w:val="en-US" w:eastAsia="zh-CN"/>
+        </w:rPr>
+      </w:pPr>
+      <w:r>
+        <w:rPr>
+          <w:rFonts w:hint="eastAsia"/>
+          <w:lang w:val="en-US" w:eastAsia="zh-CN"/>
+        </w:rPr>
+        <w:t>Y: 输出量</w:t>
+      </w:r>
+    </w:p>
+    <w:p>
+      <w:pPr>
+        <w:rPr>
+          <w:rFonts w:hint="eastAsia"/>
+          <w:lang w:val="en-US" w:eastAsia="zh-CN"/>
+        </w:rPr>
+      </w:pPr>
+      <w:r>
+        <w:rPr>
+          <w:rFonts w:hint="eastAsia"/>
+          <w:lang w:val="en-US" w:eastAsia="zh-CN"/>
+        </w:rPr>
+        <w:t>（x,y）: one training example</w:t>
+      </w:r>
+    </w:p>
+    <w:p>
+      <w:pPr>
+        <w:rPr>
+          <w:rFonts w:hint="eastAsia"/>
+          <w:lang w:val="en-US" w:eastAsia="zh-CN"/>
+        </w:rPr>
+      </w:pPr>
+      <w:r>
+        <w:rPr>
+          <w:rFonts w:hint="eastAsia"/>
+          <w:lang w:val="en-US" w:eastAsia="zh-CN"/>
+        </w:rPr>
+        <w:t>第i个训练样本：（x</w:t>
+      </w:r>
+      <w:r>
+        <w:rPr>
+          <w:rFonts w:hint="eastAsia"/>
+          <w:vertAlign w:val="superscript"/>
+          <w:lang w:val="en-US" w:eastAsia="zh-CN"/>
+        </w:rPr>
+        <w:t>i</w:t>
+      </w:r>
+      <w:r>
+        <w:rPr>
+          <w:rFonts w:hint="eastAsia"/>
+          <w:lang w:val="en-US" w:eastAsia="zh-CN"/>
+        </w:rPr>
+        <w:t>,y</w:t>
+      </w:r>
+      <w:r>
+        <w:rPr>
+          <w:rFonts w:hint="eastAsia"/>
+          <w:vertAlign w:val="superscript"/>
+          <w:lang w:val="en-US" w:eastAsia="zh-CN"/>
+        </w:rPr>
+        <w:t>i</w:t>
+      </w:r>
+      <w:r>
+        <w:rPr>
+          <w:rFonts w:hint="eastAsia"/>
+          <w:lang w:val="en-US" w:eastAsia="zh-CN"/>
+        </w:rPr>
+        <w:t>）</w:t>
+      </w:r>
+    </w:p>
+    <w:p>
+      <w:pPr>
+        <w:rPr>
+          <w:rFonts w:hint="eastAsia"/>
+          <w:lang w:val="en-US" w:eastAsia="zh-CN"/>
+        </w:rPr>
+      </w:pPr>
+      <w:r>
+        <w:rPr>
+          <w:rFonts w:hint="eastAsia"/>
+          <w:lang w:val="en-US" w:eastAsia="zh-CN"/>
+        </w:rPr>
+        <w:t xml:space="preserve">n ：#Features, </w:t>
+      </w:r>
+      <w:r>
+        <w:rPr>
+          <w:rFonts w:hint="default" w:ascii="Calibri" w:hAnsi="Calibri" w:cs="Calibri"/>
+          <w:lang w:val="en-US" w:eastAsia="zh-CN"/>
+        </w:rPr>
+        <w:t>Ɵ</w:t>
+      </w:r>
+      <w:r>
+        <w:rPr>
+          <w:rFonts w:hint="eastAsia" w:ascii="Calibri" w:hAnsi="Calibri" w:cs="Calibri"/>
+          <w:lang w:val="en-US" w:eastAsia="zh-CN"/>
+        </w:rPr>
+        <w:t>：parameters</w:t>
       </w:r>
       <w:bookmarkStart w:id="0" w:name="_GoBack"/>
       <w:bookmarkEnd w:id="0"/>
@@ -279,6 +564,49 @@
           <w:lang w:val="en-US" w:eastAsia="zh-CN"/>
         </w:rPr>
       </w:pPr>
+      <w:r>
+        <w:drawing>
+          <wp:inline distT="0" distB="0" distL="114300" distR="114300">
+            <wp:extent cx="2159000" cy="1791970"/>
+            <wp:effectExtent l="0" t="0" r="12700" b="17780"/>
+            <wp:docPr id="1" name="图片 1"/>
+            <wp:cNvGraphicFramePr>
+              <a:graphicFrameLocks xmlns:a="http://schemas.openxmlformats.org/drawingml/2006/main" noChangeAspect="1"/>
+            </wp:cNvGraphicFramePr>
+            <a:graphic xmlns:a="http://schemas.openxmlformats.org/drawingml/2006/main">
+              <a:graphicData uri="http://schemas.openxmlformats.org/drawingml/2006/picture">
+                <pic:pic xmlns:pic="http://schemas.openxmlformats.org/drawingml/2006/picture">
+                  <pic:nvPicPr>
+                    <pic:cNvPr id="1" name="图片 1"/>
+                    <pic:cNvPicPr>
+                      <a:picLocks noChangeAspect="1"/>
+                    </pic:cNvPicPr>
+                  </pic:nvPicPr>
+                  <pic:blipFill>
+                    <a:blip r:embed="rId4"/>
+                    <a:stretch>
+                      <a:fillRect/>
+                    </a:stretch>
+                  </pic:blipFill>
+                  <pic:spPr>
+                    <a:xfrm>
+                      <a:off x="0" y="0"/>
+                      <a:ext cx="2159000" cy="1791970"/>
+                    </a:xfrm>
+                    <a:prstGeom prst="rect">
+                      <a:avLst/>
+                    </a:prstGeom>
+                    <a:noFill/>
+                    <a:ln w="9525">
+                      <a:noFill/>
+                    </a:ln>
+                  </pic:spPr>
+                </pic:pic>
+              </a:graphicData>
+            </a:graphic>
+          </wp:inline>
+        </w:drawing>
+      </w:r>
     </w:p>
     <w:sectPr>
       <w:pgSz w:w="11906" w:h="16838"/>
@@ -396,14 +724,14 @@
     <w:lsdException w:unhideWhenUsed="0" w:uiPriority="0" w:semiHidden="0" w:name="HTML Acronym"/>
     <w:lsdException w:unhideWhenUsed="0" w:uiPriority="0" w:semiHidden="0" w:name="HTML Address"/>
     <w:lsdException w:unhideWhenUsed="0" w:uiPriority="0" w:semiHidden="0" w:name="HTML Cite"/>
-    <w:lsdException w:unhideWhenUsed="0" w:uiPriority="0" w:semiHidden="0" w:name="HTML Code"/>
+    <w:lsdException w:qFormat="1" w:unhideWhenUsed="0" w:uiPriority="0" w:semiHidden="0" w:name="HTML Code"/>
     <w:lsdException w:unhideWhenUsed="0" w:uiPriority="0" w:semiHidden="0" w:name="HTML Definition"/>
     <w:lsdException w:unhideWhenUsed="0" w:uiPriority="0" w:semiHidden="0" w:name="HTML Keyboard"/>
-    <w:lsdException w:unhideWhenUsed="0" w:uiPriority="0" w:semiHidden="0" w:name="HTML Preformatted"/>
+    <w:lsdException w:qFormat="1" w:unhideWhenUsed="0" w:uiPriority="0" w:semiHidden="0" w:name="HTML Preformatted"/>
     <w:lsdException w:unhideWhenUsed="0" w:uiPriority="0" w:semiHidden="0" w:name="HTML Sample"/>
     <w:lsdException w:unhideWhenUsed="0" w:uiPriority="0" w:semiHidden="0" w:name="HTML Typewriter"/>
     <w:lsdException w:unhideWhenUsed="0" w:uiPriority="0" w:semiHidden="0" w:name="HTML Variable"/>
-    <w:lsdException w:unhideWhenUsed="0" w:uiPriority="0" w:name="Normal Table"/>
+    <w:lsdException w:qFormat="1" w:unhideWhenUsed="0" w:uiPriority="0" w:name="Normal Table"/>
     <w:lsdException w:unhideWhenUsed="0" w:uiPriority="0" w:semiHidden="0" w:name="annotation subject"/>
     <w:lsdException w:unhideWhenUsed="0" w:uiPriority="0" w:semiHidden="0" w:name="Table Simple 1"/>
     <w:lsdException w:unhideWhenUsed="0" w:uiPriority="0" w:semiHidden="0" w:name="Table Simple 2"/>
@@ -574,6 +902,7 @@
   <w:style w:type="table" w:default="1" w:styleId="6">
     <w:name w:val="Normal Table"/>
     <w:semiHidden/>
+    <w:qFormat/>
     <w:uiPriority w:val="0"/>
     <w:tblPr>
       <w:tblLayout w:type="fixed"/>
@@ -588,6 +917,7 @@
   <w:style w:type="paragraph" w:styleId="2">
     <w:name w:val="HTML Preformatted"/>
     <w:basedOn w:val="1"/>
+    <w:qFormat/>
     <w:uiPriority w:val="0"/>
     <w:rPr>
       <w:rFonts w:ascii="Courier New" w:hAnsi="Courier New"/>
@@ -615,6 +945,7 @@
   <w:style w:type="character" w:styleId="5">
     <w:name w:val="HTML Code"/>
     <w:basedOn w:val="4"/>
+    <w:qFormat/>
     <w:uiPriority w:val="0"/>
     <w:rPr>
       <w:rFonts w:ascii="Courier New" w:hAnsi="Courier New"/>
@@ -624,6 +955,7 @@
   <w:style w:type="character" w:customStyle="1" w:styleId="7">
     <w:name w:val="代码块"/>
     <w:basedOn w:val="5"/>
+    <w:qFormat/>
     <w:uiPriority w:val="0"/>
     <w:rPr>
       <w:rFonts w:ascii="Courier New" w:hAnsi="Courier New"/>
@@ -633,6 +965,7 @@
     <w:name w:val="标题4"/>
     <w:basedOn w:val="1"/>
     <w:next w:val="1"/>
+    <w:qFormat/>
     <w:uiPriority w:val="0"/>
     <w:rPr>
       <w:rFonts w:asciiTheme="minorAscii" w:hAnsiTheme="minorAscii"/>

</xml_diff>